<commit_message>
just some update on PPT
</commit_message>
<xml_diff>
--- a/PPT/chapter-1/A-Chapter 1.docx
+++ b/PPT/chapter-1/A-Chapter 1.docx
@@ -1,6 +1,6 @@
 
 <file path=word/document.xml><?xml version="1.0" encoding="utf-8"?>
-<w:document xmlns:wpc="http://schemas.microsoft.com/office/word/2010/wordprocessingCanvas" xmlns:mc="http://schemas.openxmlformats.org/markup-compatibility/2006" xmlns:o="urn:schemas-microsoft-com:office:office" xmlns:r="http://schemas.openxmlformats.org/officeDocument/2006/relationships" xmlns:m="http://schemas.openxmlformats.org/officeDocument/2006/math" xmlns:v="urn:schemas-microsoft-com:vml" xmlns:wp14="http://schemas.microsoft.com/office/word/2010/wordprocessingDrawing" xmlns:wp="http://schemas.openxmlformats.org/drawingml/2006/wordprocessingDrawing" xmlns:w10="urn:schemas-microsoft-com:office:word" xmlns:w="http://schemas.openxmlformats.org/wordprocessingml/2006/main" xmlns:w14="http://schemas.microsoft.com/office/word/2010/wordml" xmlns:w15="http://schemas.microsoft.com/office/word/2012/wordml" xmlns:wpg="http://schemas.microsoft.com/office/word/2010/wordprocessingGroup" xmlns:wpi="http://schemas.microsoft.com/office/word/2010/wordprocessingInk" xmlns:wne="http://schemas.microsoft.com/office/word/2006/wordml" xmlns:wps="http://schemas.microsoft.com/office/word/2010/wordprocessingShape" mc:Ignorable="w14 w15 wp14">
+<w:document xmlns:wpc="http://schemas.microsoft.com/office/word/2010/wordprocessingCanvas" xmlns:cx="http://schemas.microsoft.com/office/drawing/2014/chartex" xmlns:mc="http://schemas.openxmlformats.org/markup-compatibility/2006" xmlns:o="urn:schemas-microsoft-com:office:office" xmlns:r="http://schemas.openxmlformats.org/officeDocument/2006/relationships" xmlns:m="http://schemas.openxmlformats.org/officeDocument/2006/math" xmlns:v="urn:schemas-microsoft-com:vml" xmlns:wp14="http://schemas.microsoft.com/office/word/2010/wordprocessingDrawing" xmlns:wp="http://schemas.openxmlformats.org/drawingml/2006/wordprocessingDrawing" xmlns:w10="urn:schemas-microsoft-com:office:word" xmlns:w="http://schemas.openxmlformats.org/wordprocessingml/2006/main" xmlns:w14="http://schemas.microsoft.com/office/word/2010/wordml" xmlns:w15="http://schemas.microsoft.com/office/word/2012/wordml" xmlns:w16se="http://schemas.microsoft.com/office/word/2015/wordml/symex" xmlns:wpg="http://schemas.microsoft.com/office/word/2010/wordprocessingGroup" xmlns:wpi="http://schemas.microsoft.com/office/word/2010/wordprocessingInk" xmlns:wne="http://schemas.microsoft.com/office/word/2006/wordml" xmlns:wps="http://schemas.microsoft.com/office/word/2010/wordprocessingShape" mc:Ignorable="w14 w15 w16se wp14">
   <w:body>
     <w:p>
       <w:pPr>
@@ -420,7 +420,25 @@
           <w:sz w:val="24"/>
           <w:szCs w:val="24"/>
         </w:rPr>
-        <w:t>Data that is to be read and processed by a program; the operation of reading such data is called input. The devices whi</w:t>
+        <w:t xml:space="preserve">Data that is to be read and processed by a program; the operation of reading such data is called input. </w:t>
+      </w:r>
+    </w:p>
+    <w:p>
+      <w:pPr>
+        <w:jc w:val="both"/>
+        <w:rPr>
+          <w:rFonts w:ascii="Times New Roman" w:hAnsi="Times New Roman" w:cs="Times New Roman"/>
+          <w:sz w:val="24"/>
+          <w:szCs w:val="24"/>
+        </w:rPr>
+      </w:pPr>
+      <w:r>
+        <w:rPr>
+          <w:rFonts w:ascii="Times New Roman" w:hAnsi="Times New Roman" w:cs="Times New Roman"/>
+          <w:sz w:val="24"/>
+          <w:szCs w:val="24"/>
+        </w:rPr>
+        <w:t>The devices whi</w:t>
       </w:r>
       <w:r>
         <w:rPr>
@@ -436,7 +454,39 @@
           <w:sz w:val="24"/>
           <w:szCs w:val="24"/>
         </w:rPr>
-        <w:t xml:space="preserve"> input peripheral is called input device. Keyboard, Mouse, Scanner etc. are the example of input devices.  </w:t>
+        <w:t xml:space="preserve"> input peripheral </w:t>
+      </w:r>
+      <w:r>
+        <w:rPr>
+          <w:rFonts w:ascii="Times New Roman" w:hAnsi="Times New Roman" w:cs="Times New Roman"/>
+          <w:sz w:val="24"/>
+          <w:szCs w:val="24"/>
+        </w:rPr>
+        <w:t>(</w:t>
+      </w:r>
+      <w:r>
+        <w:rPr>
+          <w:rFonts w:cs="Nirmala UI" w:hint="cs"/>
+          <w:cs/>
+          <w:lang w:bidi="bn-IN"/>
+        </w:rPr>
+        <w:t>সীমান্তবর্তী</w:t>
+      </w:r>
+      <w:r>
+        <w:rPr>
+          <w:rFonts w:ascii="Times New Roman" w:hAnsi="Times New Roman" w:cs="Times New Roman"/>
+          <w:sz w:val="24"/>
+          <w:szCs w:val="24"/>
+        </w:rPr>
+        <w:t xml:space="preserve">) </w:t>
+      </w:r>
+      <w:r>
+        <w:rPr>
+          <w:rFonts w:ascii="Times New Roman" w:hAnsi="Times New Roman" w:cs="Times New Roman"/>
+          <w:sz w:val="24"/>
+          <w:szCs w:val="24"/>
+        </w:rPr>
+        <w:t xml:space="preserve">is called input device. Keyboard, Mouse, Scanner etc. are the example of input devices.  </w:t>
       </w:r>
     </w:p>
     <w:p>
@@ -479,7 +529,58 @@
           <w:sz w:val="24"/>
           <w:szCs w:val="24"/>
         </w:rPr>
-        <w:t xml:space="preserve">The results of processing by the computer by the computer; the process of producing such results is called output. The devices which are used as output peripheral is called output device. Monitor, Printer, Speaker etc. are the example of output devices. </w:t>
+        <w:t>The results of processing</w:t>
+      </w:r>
+      <w:r>
+        <w:rPr>
+          <w:rFonts w:ascii="Times New Roman" w:hAnsi="Times New Roman" w:cs="Times New Roman"/>
+          <w:sz w:val="24"/>
+          <w:szCs w:val="24"/>
+        </w:rPr>
+        <w:t xml:space="preserve"> by the computer</w:t>
+      </w:r>
+      <w:r>
+        <w:rPr>
+          <w:rFonts w:ascii="Times New Roman" w:hAnsi="Times New Roman" w:cs="Times New Roman"/>
+          <w:sz w:val="24"/>
+          <w:szCs w:val="24"/>
+        </w:rPr>
+        <w:t xml:space="preserve">; the process of producing such results is called output. </w:t>
+      </w:r>
+    </w:p>
+    <w:p>
+      <w:pPr>
+        <w:jc w:val="both"/>
+        <w:rPr>
+          <w:rFonts w:ascii="Times New Roman" w:hAnsi="Times New Roman" w:cs="Times New Roman"/>
+          <w:sz w:val="24"/>
+          <w:szCs w:val="24"/>
+        </w:rPr>
+      </w:pPr>
+      <w:r>
+        <w:rPr>
+          <w:rFonts w:ascii="Times New Roman" w:hAnsi="Times New Roman" w:cs="Times New Roman"/>
+          <w:sz w:val="24"/>
+          <w:szCs w:val="24"/>
+        </w:rPr>
+        <w:lastRenderedPageBreak/>
+        <w:t>The devices which are used as output peripheral</w:t>
+      </w:r>
+      <w:r>
+        <w:rPr>
+          <w:rFonts w:ascii="Times New Roman" w:hAnsi="Times New Roman" w:cs="Times New Roman"/>
+          <w:sz w:val="24"/>
+          <w:szCs w:val="24"/>
+        </w:rPr>
+        <w:t>/operation</w:t>
+      </w:r>
+      <w:r>
+        <w:rPr>
+          <w:rFonts w:ascii="Times New Roman" w:hAnsi="Times New Roman" w:cs="Times New Roman"/>
+          <w:sz w:val="24"/>
+          <w:szCs w:val="24"/>
+        </w:rPr>
+        <w:t xml:space="preserve"> is called output device. Monitor, Printer, Speaker etc. are the example of output devices. </w:t>
       </w:r>
     </w:p>
     <w:p>
@@ -715,17 +816,53 @@
         <w:jc w:val="both"/>
         <w:rPr>
           <w:rFonts w:ascii="Times New Roman" w:hAnsi="Times New Roman" w:cs="Times New Roman"/>
-          <w:sz w:val="24"/>
-          <w:szCs w:val="24"/>
-        </w:rPr>
-      </w:pPr>
-      <w:r>
-        <w:rPr>
-          <w:rFonts w:ascii="Times New Roman" w:hAnsi="Times New Roman" w:cs="Times New Roman"/>
-          <w:sz w:val="24"/>
-          <w:szCs w:val="24"/>
-        </w:rPr>
-        <w:t xml:space="preserve">A statement of the desired output (result to be produced by the program), which usually be provided to the programmer. </w:t>
+          <w:i/>
+          <w:sz w:val="24"/>
+          <w:szCs w:val="24"/>
+        </w:rPr>
+      </w:pPr>
+      <w:r>
+        <w:rPr>
+          <w:rFonts w:ascii="Times New Roman" w:hAnsi="Times New Roman" w:cs="Times New Roman"/>
+          <w:sz w:val="24"/>
+          <w:szCs w:val="24"/>
+        </w:rPr>
+        <w:t>A statement of the desired output (result to be produced by the program), which usually</w:t>
+      </w:r>
+      <w:r>
+        <w:rPr>
+          <w:rFonts w:ascii="Times New Roman" w:hAnsi="Times New Roman" w:cs="Times New Roman"/>
+          <w:sz w:val="24"/>
+          <w:szCs w:val="24"/>
+        </w:rPr>
+        <w:t xml:space="preserve"> be provided to the programmer and </w:t>
+      </w:r>
+      <w:r>
+        <w:rPr>
+          <w:rFonts w:ascii="Times New Roman" w:hAnsi="Times New Roman" w:cs="Times New Roman"/>
+          <w:i/>
+          <w:sz w:val="24"/>
+          <w:szCs w:val="24"/>
+        </w:rPr>
+        <w:t>here the desired out</w:t>
+      </w:r>
+      <w:r>
+        <w:rPr>
+          <w:rFonts w:ascii="Times New Roman" w:hAnsi="Times New Roman" w:cs="Times New Roman"/>
+          <w:i/>
+          <w:sz w:val="24"/>
+          <w:szCs w:val="24"/>
+        </w:rPr>
+        <w:t>put</w:t>
+      </w:r>
+      <w:r>
+        <w:rPr>
+          <w:rFonts w:ascii="Times New Roman" w:hAnsi="Times New Roman" w:cs="Times New Roman"/>
+          <w:i/>
+          <w:sz w:val="24"/>
+          <w:szCs w:val="24"/>
+        </w:rPr>
+        <w:t xml:space="preserve"> is a problem to a programmer or a developer.</w:t>
       </w:r>
     </w:p>
     <w:p>
@@ -750,25 +887,112 @@
           <w:sz w:val="24"/>
           <w:szCs w:val="24"/>
         </w:rPr>
-        <w:t>Loop &amp; Looping</w:t>
-      </w:r>
-    </w:p>
-    <w:p>
-      <w:pPr>
-        <w:jc w:val="both"/>
-        <w:rPr>
-          <w:rFonts w:ascii="Times New Roman" w:hAnsi="Times New Roman" w:cs="Times New Roman"/>
-          <w:sz w:val="24"/>
-          <w:szCs w:val="24"/>
-        </w:rPr>
-      </w:pPr>
-      <w:r>
-        <w:rPr>
-          <w:rFonts w:ascii="Times New Roman" w:hAnsi="Times New Roman" w:cs="Times New Roman"/>
-          <w:sz w:val="24"/>
-          <w:szCs w:val="24"/>
-        </w:rPr>
-        <w:t xml:space="preserve">A group of instructions that is executed repeatedly until a specific condition is encountered. Looping is a process to perform a set of operations repeatedly. </w:t>
+        <w:t>Loop</w:t>
+      </w:r>
+      <w:r>
+        <w:rPr>
+          <w:rFonts w:ascii="Times New Roman" w:hAnsi="Times New Roman" w:cs="Times New Roman"/>
+          <w:b/>
+          <w:sz w:val="24"/>
+          <w:szCs w:val="24"/>
+        </w:rPr>
+        <w:t>(Pono Pono</w:t>
+      </w:r>
+      <w:r>
+        <w:rPr>
+          <w:rFonts w:ascii="Times New Roman" w:hAnsi="Times New Roman" w:cs="Times New Roman"/>
+          <w:b/>
+          <w:sz w:val="24"/>
+          <w:szCs w:val="24"/>
+        </w:rPr>
+        <w:t>/Bar Bar</w:t>
+      </w:r>
+      <w:r>
+        <w:rPr>
+          <w:rFonts w:ascii="Times New Roman" w:hAnsi="Times New Roman" w:cs="Times New Roman"/>
+          <w:b/>
+          <w:sz w:val="24"/>
+          <w:szCs w:val="24"/>
+        </w:rPr>
+        <w:t>)/Again and Again/ Repeat</w:t>
+      </w:r>
+      <w:r>
+        <w:rPr>
+          <w:rFonts w:ascii="Times New Roman" w:hAnsi="Times New Roman" w:cs="Times New Roman"/>
+          <w:b/>
+          <w:sz w:val="24"/>
+          <w:szCs w:val="24"/>
+        </w:rPr>
+        <w:t xml:space="preserve"> &amp; Looping</w:t>
+      </w:r>
+      <w:r>
+        <w:rPr>
+          <w:rFonts w:ascii="Times New Roman" w:hAnsi="Times New Roman" w:cs="Times New Roman"/>
+          <w:b/>
+          <w:sz w:val="24"/>
+          <w:szCs w:val="24"/>
+        </w:rPr>
+        <w:t>/Repeating</w:t>
+      </w:r>
+    </w:p>
+    <w:p>
+      <w:pPr>
+        <w:jc w:val="both"/>
+        <w:rPr>
+          <w:rFonts w:ascii="Times New Roman" w:hAnsi="Times New Roman" w:cs="Times New Roman"/>
+          <w:sz w:val="24"/>
+          <w:szCs w:val="24"/>
+        </w:rPr>
+      </w:pPr>
+      <w:r>
+        <w:rPr>
+          <w:rFonts w:ascii="Times New Roman" w:hAnsi="Times New Roman" w:cs="Times New Roman"/>
+          <w:sz w:val="24"/>
+          <w:szCs w:val="24"/>
+        </w:rPr>
+        <w:t>A group of instructions that is executed repeatedly until a specific condition is encountered</w:t>
+      </w:r>
+      <w:r>
+        <w:rPr>
+          <w:rFonts w:ascii="Times New Roman" w:hAnsi="Times New Roman" w:cs="Times New Roman"/>
+          <w:sz w:val="24"/>
+          <w:szCs w:val="24"/>
+        </w:rPr>
+        <w:t>/fulfilled</w:t>
+      </w:r>
+      <w:r>
+        <w:rPr>
+          <w:rFonts w:ascii="Times New Roman" w:hAnsi="Times New Roman" w:cs="Times New Roman"/>
+          <w:sz w:val="24"/>
+          <w:szCs w:val="24"/>
+        </w:rPr>
+        <w:t>/completed</w:t>
+      </w:r>
+      <w:r>
+        <w:rPr>
+          <w:rFonts w:ascii="Times New Roman" w:hAnsi="Times New Roman" w:cs="Times New Roman"/>
+          <w:sz w:val="24"/>
+          <w:szCs w:val="24"/>
+        </w:rPr>
+        <w:t xml:space="preserve">. </w:t>
+      </w:r>
+    </w:p>
+    <w:p>
+      <w:pPr>
+        <w:jc w:val="both"/>
+        <w:rPr>
+          <w:rFonts w:ascii="Times New Roman" w:hAnsi="Times New Roman" w:cs="Times New Roman"/>
+          <w:sz w:val="24"/>
+          <w:szCs w:val="24"/>
+        </w:rPr>
+      </w:pPr>
+      <w:r>
+        <w:rPr>
+          <w:rFonts w:ascii="Times New Roman" w:hAnsi="Times New Roman" w:cs="Times New Roman"/>
+          <w:sz w:val="24"/>
+          <w:szCs w:val="24"/>
+        </w:rPr>
+        <w:t xml:space="preserve">Looping is a process to perform a set of operations repeatedly. </w:t>
       </w:r>
     </w:p>
     <w:p>
@@ -921,6 +1145,7 @@
           <w:sz w:val="24"/>
           <w:szCs w:val="24"/>
         </w:rPr>
+        <w:lastRenderedPageBreak/>
         <w:t>An error in a computer program is called bug.</w:t>
       </w:r>
     </w:p>
@@ -941,19 +1166,17 @@
           <w:sz w:val="24"/>
           <w:szCs w:val="24"/>
         </w:rPr>
-        <w:t xml:space="preserve">Removing the errors from a program is called debugging. </w:t>
-      </w:r>
-    </w:p>
-    <w:p>
-      <w:pPr>
-        <w:jc w:val="both"/>
+        <w:t>The process that detects an error in</w:t>
+      </w:r>
+      <w:r>
         <w:rPr>
           <w:rStyle w:val="st"/>
           <w:rFonts w:ascii="Times New Roman" w:hAnsi="Times New Roman" w:cs="Times New Roman"/>
           <w:sz w:val="24"/>
           <w:szCs w:val="24"/>
         </w:rPr>
-      </w:pPr>
+        <w:t xml:space="preserve"> a program is called debugging. </w:t>
+      </w:r>
       <w:r>
         <w:rPr>
           <w:rStyle w:val="st"/>
@@ -961,6 +1184,37 @@
           <w:sz w:val="24"/>
           <w:szCs w:val="24"/>
         </w:rPr>
+        <w:t>We can remove errors from program using debugging.</w:t>
+      </w:r>
+    </w:p>
+    <w:p>
+      <w:pPr>
+        <w:jc w:val="both"/>
+        <w:rPr>
+          <w:rStyle w:val="st"/>
+          <w:rFonts w:ascii="Times New Roman" w:hAnsi="Times New Roman" w:cs="Times New Roman"/>
+          <w:sz w:val="24"/>
+          <w:szCs w:val="24"/>
+        </w:rPr>
+      </w:pPr>
+    </w:p>
+    <w:p>
+      <w:pPr>
+        <w:jc w:val="both"/>
+        <w:rPr>
+          <w:rStyle w:val="st"/>
+          <w:rFonts w:ascii="Times New Roman" w:hAnsi="Times New Roman" w:cs="Times New Roman"/>
+          <w:sz w:val="24"/>
+          <w:szCs w:val="24"/>
+        </w:rPr>
+      </w:pPr>
+      <w:r>
+        <w:rPr>
+          <w:rStyle w:val="st"/>
+          <w:rFonts w:ascii="Times New Roman" w:hAnsi="Times New Roman" w:cs="Times New Roman"/>
+          <w:sz w:val="24"/>
+          <w:szCs w:val="24"/>
+        </w:rPr>
         <w:t>An error, detected during the execution of a program is called execution-time-error.</w:t>
       </w:r>
       <w:r>
@@ -1019,7 +1273,6 @@
           <w:sz w:val="24"/>
           <w:szCs w:val="24"/>
         </w:rPr>
-        <w:lastRenderedPageBreak/>
         <w:t>An error that occurs as a result of faulty reasoning; cannot be detected by a translation program, but will produce inco</w:t>
       </w:r>
       <w:r>
@@ -1691,6 +1944,7 @@
           <w:sz w:val="24"/>
           <w:szCs w:val="24"/>
         </w:rPr>
+        <w:lastRenderedPageBreak/>
         <w:t>Available on most computers</w:t>
       </w:r>
     </w:p>
@@ -1891,7 +2145,6 @@
           <w:sz w:val="24"/>
           <w:szCs w:val="24"/>
         </w:rPr>
-        <w:lastRenderedPageBreak/>
         <w:t>Binary</w:t>
       </w:r>
     </w:p>
@@ -2201,8 +2454,26 @@
           <w:sz w:val="24"/>
           <w:szCs w:val="24"/>
         </w:rPr>
-        <w:t xml:space="preserve">A collection of characters used to represent a unit of information about an entity; a subdivision of a record is called filed or item. </w:t>
-      </w:r>
+        <w:t>A collection of characters used to represent a unit of information about an entity; a subdiv</w:t>
+      </w:r>
+      <w:r>
+        <w:rPr>
+          <w:rFonts w:ascii="Times New Roman" w:hAnsi="Times New Roman" w:cs="Times New Roman"/>
+          <w:sz w:val="24"/>
+          <w:szCs w:val="24"/>
+        </w:rPr>
+        <w:t>ision of a record is called fiel</w:t>
+      </w:r>
+      <w:r>
+        <w:rPr>
+          <w:rFonts w:ascii="Times New Roman" w:hAnsi="Times New Roman" w:cs="Times New Roman"/>
+          <w:sz w:val="24"/>
+          <w:szCs w:val="24"/>
+        </w:rPr>
+        <w:t xml:space="preserve">d or item. </w:t>
+      </w:r>
+      <w:bookmarkStart w:id="0" w:name="_GoBack"/>
+      <w:bookmarkEnd w:id="0"/>
     </w:p>
     <w:p>
       <w:pPr>
@@ -2299,6 +2570,7 @@
           <w:sz w:val="24"/>
           <w:szCs w:val="24"/>
         </w:rPr>
+        <w:lastRenderedPageBreak/>
         <w:t>Increase the value of a counter is increment. Generally</w:t>
       </w:r>
       <w:r>
@@ -2505,7 +2777,6 @@
           <w:sz w:val="24"/>
           <w:szCs w:val="24"/>
         </w:rPr>
-        <w:lastRenderedPageBreak/>
         <w:t>Source program</w:t>
       </w:r>
     </w:p>
@@ -2804,8 +3075,6 @@
         </w:rPr>
         <w:t>TRAINER: MD. REJAUL ISLAM</w:t>
       </w:r>
-      <w:bookmarkStart w:id="0" w:name="_GoBack"/>
-      <w:bookmarkEnd w:id="0"/>
     </w:p>
     <w:p>
       <w:pPr>
@@ -2841,7 +3110,7 @@
 </file>
 
 <file path=word/endnotes.xml><?xml version="1.0" encoding="utf-8"?>
-<w:endnotes xmlns:wpc="http://schemas.microsoft.com/office/word/2010/wordprocessingCanvas" xmlns:mc="http://schemas.openxmlformats.org/markup-compatibility/2006" xmlns:o="urn:schemas-microsoft-com:office:office" xmlns:r="http://schemas.openxmlformats.org/officeDocument/2006/relationships" xmlns:m="http://schemas.openxmlformats.org/officeDocument/2006/math" xmlns:v="urn:schemas-microsoft-com:vml" xmlns:wp14="http://schemas.microsoft.com/office/word/2010/wordprocessingDrawing" xmlns:wp="http://schemas.openxmlformats.org/drawingml/2006/wordprocessingDrawing" xmlns:w10="urn:schemas-microsoft-com:office:word" xmlns:w="http://schemas.openxmlformats.org/wordprocessingml/2006/main" xmlns:w14="http://schemas.microsoft.com/office/word/2010/wordml" xmlns:w15="http://schemas.microsoft.com/office/word/2012/wordml" xmlns:wpg="http://schemas.microsoft.com/office/word/2010/wordprocessingGroup" xmlns:wpi="http://schemas.microsoft.com/office/word/2010/wordprocessingInk" xmlns:wne="http://schemas.microsoft.com/office/word/2006/wordml" xmlns:wps="http://schemas.microsoft.com/office/word/2010/wordprocessingShape" mc:Ignorable="w14 w15 wp14">
+<w:endnotes xmlns:wpc="http://schemas.microsoft.com/office/word/2010/wordprocessingCanvas" xmlns:cx="http://schemas.microsoft.com/office/drawing/2014/chartex" xmlns:mc="http://schemas.openxmlformats.org/markup-compatibility/2006" xmlns:o="urn:schemas-microsoft-com:office:office" xmlns:r="http://schemas.openxmlformats.org/officeDocument/2006/relationships" xmlns:m="http://schemas.openxmlformats.org/officeDocument/2006/math" xmlns:v="urn:schemas-microsoft-com:vml" xmlns:wp14="http://schemas.microsoft.com/office/word/2010/wordprocessingDrawing" xmlns:wp="http://schemas.openxmlformats.org/drawingml/2006/wordprocessingDrawing" xmlns:w10="urn:schemas-microsoft-com:office:word" xmlns:w="http://schemas.openxmlformats.org/wordprocessingml/2006/main" xmlns:w14="http://schemas.microsoft.com/office/word/2010/wordml" xmlns:w15="http://schemas.microsoft.com/office/word/2012/wordml" xmlns:w16se="http://schemas.microsoft.com/office/word/2015/wordml/symex" xmlns:wpg="http://schemas.microsoft.com/office/word/2010/wordprocessingGroup" xmlns:wpi="http://schemas.microsoft.com/office/word/2010/wordprocessingInk" xmlns:wne="http://schemas.microsoft.com/office/word/2006/wordml" xmlns:wps="http://schemas.microsoft.com/office/word/2010/wordprocessingShape" mc:Ignorable="w14 w15 w16se wp14">
   <w:endnote w:type="separator" w:id="-1">
     <w:p>
       <w:pPr>
@@ -2866,7 +3135,7 @@
 </file>
 
 <file path=word/footer1.xml><?xml version="1.0" encoding="utf-8"?>
-<w:ftr xmlns:wpc="http://schemas.microsoft.com/office/word/2010/wordprocessingCanvas" xmlns:mc="http://schemas.openxmlformats.org/markup-compatibility/2006" xmlns:o="urn:schemas-microsoft-com:office:office" xmlns:r="http://schemas.openxmlformats.org/officeDocument/2006/relationships" xmlns:m="http://schemas.openxmlformats.org/officeDocument/2006/math" xmlns:v="urn:schemas-microsoft-com:vml" xmlns:wp14="http://schemas.microsoft.com/office/word/2010/wordprocessingDrawing" xmlns:wp="http://schemas.openxmlformats.org/drawingml/2006/wordprocessingDrawing" xmlns:w10="urn:schemas-microsoft-com:office:word" xmlns:w="http://schemas.openxmlformats.org/wordprocessingml/2006/main" xmlns:w14="http://schemas.microsoft.com/office/word/2010/wordml" xmlns:w15="http://schemas.microsoft.com/office/word/2012/wordml" xmlns:wpg="http://schemas.microsoft.com/office/word/2010/wordprocessingGroup" xmlns:wpi="http://schemas.microsoft.com/office/word/2010/wordprocessingInk" xmlns:wne="http://schemas.microsoft.com/office/word/2006/wordml" xmlns:wps="http://schemas.microsoft.com/office/word/2010/wordprocessingShape" mc:Ignorable="w14 w15 wp14">
+<w:ftr xmlns:wpc="http://schemas.microsoft.com/office/word/2010/wordprocessingCanvas" xmlns:cx="http://schemas.microsoft.com/office/drawing/2014/chartex" xmlns:mc="http://schemas.openxmlformats.org/markup-compatibility/2006" xmlns:o="urn:schemas-microsoft-com:office:office" xmlns:r="http://schemas.openxmlformats.org/officeDocument/2006/relationships" xmlns:m="http://schemas.openxmlformats.org/officeDocument/2006/math" xmlns:v="urn:schemas-microsoft-com:vml" xmlns:wp14="http://schemas.microsoft.com/office/word/2010/wordprocessingDrawing" xmlns:wp="http://schemas.openxmlformats.org/drawingml/2006/wordprocessingDrawing" xmlns:w10="urn:schemas-microsoft-com:office:word" xmlns:w="http://schemas.openxmlformats.org/wordprocessingml/2006/main" xmlns:w14="http://schemas.microsoft.com/office/word/2010/wordml" xmlns:w15="http://schemas.microsoft.com/office/word/2012/wordml" xmlns:w16se="http://schemas.microsoft.com/office/word/2015/wordml/symex" xmlns:wpg="http://schemas.microsoft.com/office/word/2010/wordprocessingGroup" xmlns:wpi="http://schemas.microsoft.com/office/word/2010/wordprocessingInk" xmlns:wne="http://schemas.microsoft.com/office/word/2006/wordml" xmlns:wps="http://schemas.microsoft.com/office/word/2010/wordprocessingShape" mc:Ignorable="w14 w15 w16se wp14">
   <w:sdt>
     <w:sdtPr>
       <w:rPr>
@@ -2944,7 +3213,7 @@
 </file>
 
 <file path=word/footnotes.xml><?xml version="1.0" encoding="utf-8"?>
-<w:footnotes xmlns:wpc="http://schemas.microsoft.com/office/word/2010/wordprocessingCanvas" xmlns:mc="http://schemas.openxmlformats.org/markup-compatibility/2006" xmlns:o="urn:schemas-microsoft-com:office:office" xmlns:r="http://schemas.openxmlformats.org/officeDocument/2006/relationships" xmlns:m="http://schemas.openxmlformats.org/officeDocument/2006/math" xmlns:v="urn:schemas-microsoft-com:vml" xmlns:wp14="http://schemas.microsoft.com/office/word/2010/wordprocessingDrawing" xmlns:wp="http://schemas.openxmlformats.org/drawingml/2006/wordprocessingDrawing" xmlns:w10="urn:schemas-microsoft-com:office:word" xmlns:w="http://schemas.openxmlformats.org/wordprocessingml/2006/main" xmlns:w14="http://schemas.microsoft.com/office/word/2010/wordml" xmlns:w15="http://schemas.microsoft.com/office/word/2012/wordml" xmlns:wpg="http://schemas.microsoft.com/office/word/2010/wordprocessingGroup" xmlns:wpi="http://schemas.microsoft.com/office/word/2010/wordprocessingInk" xmlns:wne="http://schemas.microsoft.com/office/word/2006/wordml" xmlns:wps="http://schemas.microsoft.com/office/word/2010/wordprocessingShape" mc:Ignorable="w14 w15 wp14">
+<w:footnotes xmlns:wpc="http://schemas.microsoft.com/office/word/2010/wordprocessingCanvas" xmlns:cx="http://schemas.microsoft.com/office/drawing/2014/chartex" xmlns:mc="http://schemas.openxmlformats.org/markup-compatibility/2006" xmlns:o="urn:schemas-microsoft-com:office:office" xmlns:r="http://schemas.openxmlformats.org/officeDocument/2006/relationships" xmlns:m="http://schemas.openxmlformats.org/officeDocument/2006/math" xmlns:v="urn:schemas-microsoft-com:vml" xmlns:wp14="http://schemas.microsoft.com/office/word/2010/wordprocessingDrawing" xmlns:wp="http://schemas.openxmlformats.org/drawingml/2006/wordprocessingDrawing" xmlns:w10="urn:schemas-microsoft-com:office:word" xmlns:w="http://schemas.openxmlformats.org/wordprocessingml/2006/main" xmlns:w14="http://schemas.microsoft.com/office/word/2010/wordml" xmlns:w15="http://schemas.microsoft.com/office/word/2012/wordml" xmlns:w16se="http://schemas.microsoft.com/office/word/2015/wordml/symex" xmlns:wpg="http://schemas.microsoft.com/office/word/2010/wordprocessingGroup" xmlns:wpi="http://schemas.microsoft.com/office/word/2010/wordprocessingInk" xmlns:wne="http://schemas.microsoft.com/office/word/2006/wordml" xmlns:wps="http://schemas.microsoft.com/office/word/2010/wordprocessingShape" mc:Ignorable="w14 w15 w16se wp14">
   <w:footnote w:type="separator" w:id="-1">
     <w:p>
       <w:pPr>
@@ -2969,8 +3238,8 @@
 </file>
 
 <file path=word/numbering.xml><?xml version="1.0" encoding="utf-8"?>
-<w:numbering xmlns:wpc="http://schemas.microsoft.com/office/word/2010/wordprocessingCanvas" xmlns:mc="http://schemas.openxmlformats.org/markup-compatibility/2006" xmlns:o="urn:schemas-microsoft-com:office:office" xmlns:r="http://schemas.openxmlformats.org/officeDocument/2006/relationships" xmlns:m="http://schemas.openxmlformats.org/officeDocument/2006/math" xmlns:v="urn:schemas-microsoft-com:vml" xmlns:wp14="http://schemas.microsoft.com/office/word/2010/wordprocessingDrawing" xmlns:wp="http://schemas.openxmlformats.org/drawingml/2006/wordprocessingDrawing" xmlns:w10="urn:schemas-microsoft-com:office:word" xmlns:w="http://schemas.openxmlformats.org/wordprocessingml/2006/main" xmlns:w14="http://schemas.microsoft.com/office/word/2010/wordml" xmlns:w15="http://schemas.microsoft.com/office/word/2012/wordml" xmlns:wpg="http://schemas.microsoft.com/office/word/2010/wordprocessingGroup" xmlns:wpi="http://schemas.microsoft.com/office/word/2010/wordprocessingInk" xmlns:wne="http://schemas.microsoft.com/office/word/2006/wordml" xmlns:wps="http://schemas.microsoft.com/office/word/2010/wordprocessingShape" mc:Ignorable="w14 w15 wp14">
-  <w:abstractNum w:abstractNumId="0">
+<w:numbering xmlns:wpc="http://schemas.microsoft.com/office/word/2010/wordprocessingCanvas" xmlns:cx="http://schemas.microsoft.com/office/drawing/2014/chartex" xmlns:mc="http://schemas.openxmlformats.org/markup-compatibility/2006" xmlns:o="urn:schemas-microsoft-com:office:office" xmlns:r="http://schemas.openxmlformats.org/officeDocument/2006/relationships" xmlns:m="http://schemas.openxmlformats.org/officeDocument/2006/math" xmlns:v="urn:schemas-microsoft-com:vml" xmlns:wp14="http://schemas.microsoft.com/office/word/2010/wordprocessingDrawing" xmlns:wp="http://schemas.openxmlformats.org/drawingml/2006/wordprocessingDrawing" xmlns:w10="urn:schemas-microsoft-com:office:word" xmlns:w="http://schemas.openxmlformats.org/wordprocessingml/2006/main" xmlns:w14="http://schemas.microsoft.com/office/word/2010/wordml" xmlns:w15="http://schemas.microsoft.com/office/word/2012/wordml" xmlns:w16se="http://schemas.microsoft.com/office/word/2015/wordml/symex" xmlns:wpg="http://schemas.microsoft.com/office/word/2010/wordprocessingGroup" xmlns:wpi="http://schemas.microsoft.com/office/word/2010/wordprocessingInk" xmlns:wne="http://schemas.microsoft.com/office/word/2006/wordml" xmlns:wps="http://schemas.microsoft.com/office/word/2010/wordprocessingShape" mc:Ignorable="w14 w15 w16se wp14">
+  <w:abstractNum w:abstractNumId="0" w15:restartNumberingAfterBreak="0">
     <w:nsid w:val="0A8A10D1"/>
     <w:multiLevelType w:val="hybridMultilevel"/>
     <w:tmpl w:val="D12AEA44"/>
@@ -3059,7 +3328,7 @@
       </w:pPr>
     </w:lvl>
   </w:abstractNum>
-  <w:abstractNum w:abstractNumId="1">
+  <w:abstractNum w:abstractNumId="1" w15:restartNumberingAfterBreak="0">
     <w:nsid w:val="29C51648"/>
     <w:multiLevelType w:val="hybridMultilevel"/>
     <w:tmpl w:val="A484FF6E"/>
@@ -3148,7 +3417,7 @@
       </w:pPr>
     </w:lvl>
   </w:abstractNum>
-  <w:abstractNum w:abstractNumId="2">
+  <w:abstractNum w:abstractNumId="2" w15:restartNumberingAfterBreak="0">
     <w:nsid w:val="38FB42F6"/>
     <w:multiLevelType w:val="hybridMultilevel"/>
     <w:tmpl w:val="1DC68C28"/>
@@ -3261,7 +3530,7 @@
       </w:rPr>
     </w:lvl>
   </w:abstractNum>
-  <w:abstractNum w:abstractNumId="3">
+  <w:abstractNum w:abstractNumId="3" w15:restartNumberingAfterBreak="0">
     <w:nsid w:val="41674B52"/>
     <w:multiLevelType w:val="hybridMultilevel"/>
     <w:tmpl w:val="D7EE7528"/>
@@ -3350,7 +3619,7 @@
       </w:pPr>
     </w:lvl>
   </w:abstractNum>
-  <w:abstractNum w:abstractNumId="4">
+  <w:abstractNum w:abstractNumId="4" w15:restartNumberingAfterBreak="0">
     <w:nsid w:val="6FD93624"/>
     <w:multiLevelType w:val="hybridMultilevel"/>
     <w:tmpl w:val="212849F2"/>
@@ -3439,7 +3708,7 @@
       </w:pPr>
     </w:lvl>
   </w:abstractNum>
-  <w:abstractNum w:abstractNumId="5">
+  <w:abstractNum w:abstractNumId="5" w15:restartNumberingAfterBreak="0">
     <w:nsid w:val="7BED09C2"/>
     <w:multiLevelType w:val="hybridMultilevel"/>
     <w:tmpl w:val="615EB852"/>
@@ -3528,7 +3797,7 @@
       </w:pPr>
     </w:lvl>
   </w:abstractNum>
-  <w:abstractNum w:abstractNumId="6">
+  <w:abstractNum w:abstractNumId="6" w15:restartNumberingAfterBreak="0">
     <w:nsid w:val="7FB80AEC"/>
     <w:multiLevelType w:val="hybridMultilevel"/>
     <w:tmpl w:val="95F2D53C"/>
@@ -3642,7 +3911,7 @@
 </file>
 
 <file path=word/styles.xml><?xml version="1.0" encoding="utf-8"?>
-<w:styles xmlns:mc="http://schemas.openxmlformats.org/markup-compatibility/2006" xmlns:r="http://schemas.openxmlformats.org/officeDocument/2006/relationships" xmlns:w="http://schemas.openxmlformats.org/wordprocessingml/2006/main" xmlns:w14="http://schemas.microsoft.com/office/word/2010/wordml" xmlns:w15="http://schemas.microsoft.com/office/word/2012/wordml" mc:Ignorable="w14 w15">
+<w:styles xmlns:mc="http://schemas.openxmlformats.org/markup-compatibility/2006" xmlns:r="http://schemas.openxmlformats.org/officeDocument/2006/relationships" xmlns:w="http://schemas.openxmlformats.org/wordprocessingml/2006/main" xmlns:w14="http://schemas.microsoft.com/office/word/2010/wordml" xmlns:w15="http://schemas.microsoft.com/office/word/2012/wordml" xmlns:w16se="http://schemas.microsoft.com/office/word/2015/wordml/symex" mc:Ignorable="w14 w15 w16se">
   <w:docDefaults>
     <w:rPrDefault>
       <w:rPr>

</xml_diff>